<commit_message>
added more placeholders for future info
</commit_message>
<xml_diff>
--- a/מסמכים לפרוייקט/Bot Detection Report.docx
+++ b/מסמכים לפרוייקט/Bot Detection Report.docx
@@ -1629,6 +1629,22 @@
           <w:szCs w:val="24"/>
           <w:rtl/>
         </w:rPr>
+        <w:t xml:space="preserve"> וקטגוריות </w:t>
+      </w:r>
+      <w:r>
+        <w:rPr>
+          <w:sz w:val="24"/>
+          <w:szCs w:val="24"/>
+        </w:rPr>
+        <w:t>Wikidata</w:t>
+      </w:r>
+      <w:r>
+        <w:rPr>
+          <w:rFonts w:hint="cs"/>
+          <w:sz w:val="24"/>
+          <w:szCs w:val="24"/>
+          <w:rtl/>
+        </w:rPr>
         <w:t>)</w:t>
       </w:r>
       <w:r>
@@ -1800,6 +1816,7 @@
     <w:p>
       <w:pPr>
         <w:rPr>
+          <w:rFonts w:hint="cs"/>
           <w:sz w:val="24"/>
           <w:szCs w:val="24"/>
           <w:rtl/>
@@ -1830,7 +1847,75 @@
           <w:szCs w:val="24"/>
           <w:rtl/>
         </w:rPr>
-        <w:t>&lt;סוג קלט&gt;</w:t>
+        <w:t>&lt;יצירת המאגרים&gt;</w:t>
+      </w:r>
+      <w:r>
+        <w:rPr>
+          <w:sz w:val="24"/>
+          <w:szCs w:val="24"/>
+        </w:rPr>
+        <w:br/>
+        <w:t>&gt;</w:t>
+      </w:r>
+      <w:r>
+        <w:rPr>
+          <w:rFonts w:hint="cs"/>
+          <w:sz w:val="24"/>
+          <w:szCs w:val="24"/>
+          <w:rtl/>
+        </w:rPr>
+        <w:t xml:space="preserve">המרת </w:t>
+      </w:r>
+      <w:r>
+        <w:rPr>
+          <w:sz w:val="24"/>
+          <w:szCs w:val="24"/>
+        </w:rPr>
+        <w:t>id</w:t>
+      </w:r>
+      <w:r>
+        <w:rPr>
+          <w:rFonts w:hint="cs"/>
+          <w:sz w:val="24"/>
+          <w:szCs w:val="24"/>
+          <w:rtl/>
+        </w:rPr>
+        <w:t xml:space="preserve"> של משתמש לאובייקט אחיד&gt;</w:t>
+      </w:r>
+      <w:r>
+        <w:rPr>
+          <w:sz w:val="24"/>
+          <w:szCs w:val="24"/>
+          <w:rtl/>
+        </w:rPr>
+        <w:br/>
+      </w:r>
+      <w:r>
+        <w:rPr>
+          <w:rFonts w:hint="cs"/>
+          <w:sz w:val="24"/>
+          <w:szCs w:val="24"/>
+          <w:rtl/>
+        </w:rPr>
+        <w:t>&lt;סוג קלט</w:t>
+      </w:r>
+      <w:r>
+        <w:rPr>
+          <w:rFonts w:hint="cs"/>
+          <w:sz w:val="24"/>
+          <w:szCs w:val="24"/>
+          <w:rtl/>
+        </w:rPr>
+        <w:t xml:space="preserve"> שהמאגר שבנינו מספק</w:t>
+      </w:r>
+      <w:r>
+        <w:rPr>
+          <w:rFonts w:hint="cs"/>
+          <w:sz w:val="24"/>
+          <w:szCs w:val="24"/>
+          <w:rtl/>
+        </w:rPr>
+        <w:t>&gt;</w:t>
       </w:r>
     </w:p>
     <w:p>
@@ -2010,7 +2095,6 @@
         <w:rPr>
           <w:sz w:val="24"/>
           <w:szCs w:val="24"/>
-          <w:rtl/>
         </w:rPr>
       </w:pPr>
       <w:r>
@@ -2041,8 +2125,6 @@
         </w:rPr>
         <w:t>&lt;שימוש במסווג הלינארי המקורי&gt;</w:t>
       </w:r>
-      <w:bookmarkStart w:id="0" w:name="_GoBack"/>
-      <w:bookmarkEnd w:id="0"/>
       <w:r>
         <w:rPr>
           <w:sz w:val="24"/>
@@ -2068,6 +2150,123 @@
           <w:sz w:val="24"/>
           <w:szCs w:val="24"/>
           <w:rtl/>
+        </w:rPr>
+      </w:pPr>
+    </w:p>
+    <w:p>
+      <w:pPr>
+        <w:rPr>
+          <w:sz w:val="24"/>
+          <w:szCs w:val="24"/>
+          <w:u w:val="single"/>
+        </w:rPr>
+      </w:pPr>
+    </w:p>
+    <w:p>
+      <w:pPr>
+        <w:rPr>
+          <w:sz w:val="24"/>
+          <w:szCs w:val="24"/>
+          <w:u w:val="single"/>
+        </w:rPr>
+      </w:pPr>
+    </w:p>
+    <w:p>
+      <w:pPr>
+        <w:rPr>
+          <w:sz w:val="24"/>
+          <w:szCs w:val="24"/>
+          <w:u w:val="single"/>
+        </w:rPr>
+      </w:pPr>
+    </w:p>
+    <w:p>
+      <w:pPr>
+        <w:rPr>
+          <w:sz w:val="24"/>
+          <w:szCs w:val="24"/>
+          <w:u w:val="single"/>
+        </w:rPr>
+      </w:pPr>
+    </w:p>
+    <w:p>
+      <w:pPr>
+        <w:rPr>
+          <w:sz w:val="24"/>
+          <w:szCs w:val="24"/>
+          <w:u w:val="single"/>
+        </w:rPr>
+      </w:pPr>
+    </w:p>
+    <w:p>
+      <w:pPr>
+        <w:rPr>
+          <w:sz w:val="24"/>
+          <w:szCs w:val="24"/>
+          <w:u w:val="single"/>
+        </w:rPr>
+      </w:pPr>
+    </w:p>
+    <w:p>
+      <w:pPr>
+        <w:rPr>
+          <w:sz w:val="24"/>
+          <w:szCs w:val="24"/>
+          <w:u w:val="single"/>
+        </w:rPr>
+      </w:pPr>
+    </w:p>
+    <w:p>
+      <w:pPr>
+        <w:rPr>
+          <w:sz w:val="24"/>
+          <w:szCs w:val="24"/>
+          <w:u w:val="single"/>
+        </w:rPr>
+      </w:pPr>
+    </w:p>
+    <w:p>
+      <w:pPr>
+        <w:rPr>
+          <w:sz w:val="24"/>
+          <w:szCs w:val="24"/>
+          <w:u w:val="single"/>
+        </w:rPr>
+      </w:pPr>
+    </w:p>
+    <w:p>
+      <w:pPr>
+        <w:rPr>
+          <w:sz w:val="24"/>
+          <w:szCs w:val="24"/>
+          <w:u w:val="single"/>
+        </w:rPr>
+      </w:pPr>
+    </w:p>
+    <w:p>
+      <w:pPr>
+        <w:rPr>
+          <w:sz w:val="24"/>
+          <w:szCs w:val="24"/>
+          <w:u w:val="single"/>
+        </w:rPr>
+      </w:pPr>
+    </w:p>
+    <w:p>
+      <w:pPr>
+        <w:rPr>
+          <w:sz w:val="24"/>
+          <w:szCs w:val="24"/>
+          <w:u w:val="single"/>
+        </w:rPr>
+      </w:pPr>
+    </w:p>
+    <w:p>
+      <w:pPr>
+        <w:rPr>
+          <w:sz w:val="24"/>
+          <w:szCs w:val="24"/>
+          <w:u w:val="single"/>
         </w:rPr>
       </w:pPr>
     </w:p>
@@ -2120,13 +2319,15 @@
           <w:numId w:val="3"/>
         </w:numPr>
         <w:rPr>
-          <w:sz w:val="24"/>
-          <w:szCs w:val="24"/>
-        </w:rPr>
-      </w:pPr>
-      <w:r>
-        <w:rPr>
-          <w:rFonts w:hint="cs"/>
+          <w:strike/>
+          <w:sz w:val="24"/>
+          <w:szCs w:val="24"/>
+        </w:rPr>
+      </w:pPr>
+      <w:r>
+        <w:rPr>
+          <w:rFonts w:hint="cs"/>
+          <w:strike/>
           <w:sz w:val="24"/>
           <w:szCs w:val="24"/>
           <w:rtl/>
@@ -2135,6 +2336,7 @@
       </w:r>
       <w:r>
         <w:rPr>
+          <w:strike/>
           <w:sz w:val="24"/>
           <w:szCs w:val="24"/>
         </w:rPr>
@@ -2143,6 +2345,7 @@
       <w:r>
         <w:rPr>
           <w:rFonts w:hint="cs"/>
+          <w:strike/>
           <w:sz w:val="24"/>
           <w:szCs w:val="24"/>
           <w:rtl/>
@@ -2151,6 +2354,7 @@
       </w:r>
       <w:r>
         <w:rPr>
+          <w:strike/>
           <w:sz w:val="24"/>
           <w:szCs w:val="24"/>
           <w:rtl/>
@@ -2160,6 +2364,7 @@
       <w:r>
         <w:rPr>
           <w:rFonts w:hint="cs"/>
+          <w:strike/>
           <w:sz w:val="24"/>
           <w:szCs w:val="24"/>
           <w:rtl/>
@@ -2175,13 +2380,15 @@
           <w:numId w:val="3"/>
         </w:numPr>
         <w:rPr>
-          <w:sz w:val="24"/>
-          <w:szCs w:val="24"/>
-        </w:rPr>
-      </w:pPr>
-      <w:r>
-        <w:rPr>
-          <w:rFonts w:hint="cs"/>
+          <w:strike/>
+          <w:sz w:val="24"/>
+          <w:szCs w:val="24"/>
+        </w:rPr>
+      </w:pPr>
+      <w:r>
+        <w:rPr>
+          <w:rFonts w:hint="cs"/>
+          <w:strike/>
           <w:sz w:val="24"/>
           <w:szCs w:val="24"/>
           <w:rtl/>
@@ -2243,7 +2450,6 @@
         <w:rPr>
           <w:sz w:val="24"/>
           <w:szCs w:val="24"/>
-          <w:rtl/>
         </w:rPr>
       </w:pPr>
       <w:r>
@@ -2255,6 +2461,156 @@
         </w:rPr>
         <w:t>נרצה לבדוק את ההשפעה שיש בכלל להקשר החיצוני שאנו מוסיפים לציוצים.</w:t>
       </w:r>
+    </w:p>
+    <w:p>
+      <w:pPr>
+        <w:pStyle w:val="ListParagraph"/>
+        <w:numPr>
+          <w:ilvl w:val="0"/>
+          <w:numId w:val="3"/>
+        </w:numPr>
+        <w:rPr>
+          <w:sz w:val="24"/>
+          <w:szCs w:val="24"/>
+        </w:rPr>
+      </w:pPr>
+      <w:r>
+        <w:rPr>
+          <w:rFonts w:hint="cs"/>
+          <w:sz w:val="24"/>
+          <w:szCs w:val="24"/>
+          <w:rtl/>
+        </w:rPr>
+        <w:t xml:space="preserve">השוואה בין </w:t>
+      </w:r>
+      <w:r>
+        <w:rPr>
+          <w:sz w:val="24"/>
+          <w:szCs w:val="24"/>
+        </w:rPr>
+        <w:t>LSTM</w:t>
+      </w:r>
+      <w:r>
+        <w:rPr>
+          <w:rFonts w:hint="cs"/>
+          <w:sz w:val="24"/>
+          <w:szCs w:val="24"/>
+          <w:rtl/>
+        </w:rPr>
+        <w:t xml:space="preserve"> ו-</w:t>
+      </w:r>
+      <w:r>
+        <w:rPr>
+          <w:rFonts w:hint="cs"/>
+          <w:sz w:val="24"/>
+          <w:szCs w:val="24"/>
+        </w:rPr>
+        <w:t>TCN</w:t>
+      </w:r>
+      <w:r>
+        <w:rPr>
+          <w:rFonts w:hint="cs"/>
+          <w:sz w:val="24"/>
+          <w:szCs w:val="24"/>
+          <w:rtl/>
+        </w:rPr>
+        <w:t xml:space="preserve"> כ-</w:t>
+      </w:r>
+      <w:r>
+        <w:rPr>
+          <w:sz w:val="24"/>
+          <w:szCs w:val="24"/>
+        </w:rPr>
+        <w:t>Temporal Extractor</w:t>
+      </w:r>
+      <w:r>
+        <w:rPr>
+          <w:rFonts w:hint="cs"/>
+          <w:sz w:val="24"/>
+          <w:szCs w:val="24"/>
+          <w:rtl/>
+        </w:rPr>
+        <w:t>.</w:t>
+      </w:r>
+    </w:p>
+    <w:p>
+      <w:pPr>
+        <w:pStyle w:val="ListParagraph"/>
+        <w:numPr>
+          <w:ilvl w:val="0"/>
+          <w:numId w:val="3"/>
+        </w:numPr>
+        <w:rPr>
+          <w:sz w:val="24"/>
+          <w:szCs w:val="24"/>
+        </w:rPr>
+      </w:pPr>
+      <w:r>
+        <w:rPr>
+          <w:rFonts w:hint="cs"/>
+          <w:sz w:val="24"/>
+          <w:szCs w:val="24"/>
+          <w:rtl/>
+        </w:rPr>
+        <w:t>בדיקת מסווגים אחרים על ה-</w:t>
+      </w:r>
+      <w:r>
+        <w:rPr>
+          <w:sz w:val="24"/>
+          <w:szCs w:val="24"/>
+        </w:rPr>
+        <w:t>features</w:t>
+      </w:r>
+      <w:r>
+        <w:rPr>
+          <w:rFonts w:hint="cs"/>
+          <w:sz w:val="24"/>
+          <w:szCs w:val="24"/>
+          <w:rtl/>
+        </w:rPr>
+        <w:t xml:space="preserve"> שניתן לקבל לאחר סוף האימון.</w:t>
+      </w:r>
+    </w:p>
+    <w:p>
+      <w:pPr>
+        <w:pStyle w:val="ListParagraph"/>
+        <w:numPr>
+          <w:ilvl w:val="0"/>
+          <w:numId w:val="3"/>
+        </w:numPr>
+        <w:rPr>
+          <w:sz w:val="24"/>
+          <w:szCs w:val="24"/>
+          <w:rtl/>
+        </w:rPr>
+      </w:pPr>
+      <w:r>
+        <w:rPr>
+          <w:rFonts w:hint="cs"/>
+          <w:sz w:val="24"/>
+          <w:szCs w:val="24"/>
+          <w:rtl/>
+        </w:rPr>
+        <w:t xml:space="preserve">בדיקת אלג' </w:t>
+      </w:r>
+      <w:r>
+        <w:rPr>
+          <w:sz w:val="24"/>
+          <w:szCs w:val="24"/>
+        </w:rPr>
+        <w:t>clustering</w:t>
+      </w:r>
+      <w:r>
+        <w:rPr>
+          <w:rFonts w:hint="cs"/>
+          <w:sz w:val="24"/>
+          <w:szCs w:val="24"/>
+          <w:rtl/>
+        </w:rPr>
+        <w:t xml:space="preserve"> על המידע בכדי שנוכל אולי להשיג עוד אינפורמציה על המשתמשים, בפרט על הפרדה בין סוגי בוטים.</w:t>
+      </w:r>
+      <w:bookmarkStart w:id="0" w:name="_GoBack"/>
+      <w:bookmarkEnd w:id="0"/>
     </w:p>
     <w:p>
       <w:pPr>

</xml_diff>

<commit_message>
hopefully finished report skeleton
</commit_message>
<xml_diff>
--- a/מסמכים לפרוייקט/Bot Detection Report.docx
+++ b/מסמכים לפרוייקט/Bot Detection Report.docx
@@ -85,7 +85,25 @@
           <w:szCs w:val="28"/>
           <w:rtl/>
         </w:rPr>
-        <w:t xml:space="preserve"> אסף חאייק ברוך </w:t>
+        <w:t xml:space="preserve"> אסף </w:t>
+      </w:r>
+      <w:proofErr w:type="spellStart"/>
+      <w:r>
+        <w:rPr>
+          <w:sz w:val="28"/>
+          <w:szCs w:val="28"/>
+          <w:rtl/>
+        </w:rPr>
+        <w:t>חאייק</w:t>
+      </w:r>
+      <w:proofErr w:type="spellEnd"/>
+      <w:r>
+        <w:rPr>
+          <w:sz w:val="28"/>
+          <w:szCs w:val="28"/>
+          <w:rtl/>
+        </w:rPr>
+        <w:t xml:space="preserve"> ברוך </w:t>
       </w:r>
       <w:r>
         <w:rPr>
@@ -163,8 +181,19 @@
           <w:szCs w:val="28"/>
           <w:rtl/>
         </w:rPr>
-        <w:t>בן בנוז</w:t>
-      </w:r>
+        <w:t xml:space="preserve">בן </w:t>
+      </w:r>
+      <w:proofErr w:type="spellStart"/>
+      <w:r>
+        <w:rPr>
+          <w:rFonts w:hint="cs"/>
+          <w:sz w:val="28"/>
+          <w:szCs w:val="28"/>
+          <w:rtl/>
+        </w:rPr>
+        <w:t>בנוז</w:t>
+      </w:r>
+      <w:proofErr w:type="spellEnd"/>
       <w:r>
         <w:rPr>
           <w:sz w:val="28"/>
@@ -788,7 +817,27 @@
           <w:szCs w:val="24"/>
           <w:rtl/>
         </w:rPr>
-        <w:t>כיום הרשתות החברתיות הן חלק משמעותי ובלתי נמנע מחיי היומיום שלנו בעולם המערבי.</w:t>
+        <w:t xml:space="preserve">כיום הרשתות החברתיות הן חלק משמעותי ובלתי נמנע </w:t>
+      </w:r>
+      <w:proofErr w:type="spellStart"/>
+      <w:r>
+        <w:rPr>
+          <w:rFonts w:hint="cs"/>
+          <w:sz w:val="24"/>
+          <w:szCs w:val="24"/>
+          <w:rtl/>
+        </w:rPr>
+        <w:t>מחיי</w:t>
+      </w:r>
+      <w:proofErr w:type="spellEnd"/>
+      <w:r>
+        <w:rPr>
+          <w:rFonts w:hint="cs"/>
+          <w:sz w:val="24"/>
+          <w:szCs w:val="24"/>
+          <w:rtl/>
+        </w:rPr>
+        <w:t xml:space="preserve"> היומיום שלנו בעולם המערבי.</w:t>
       </w:r>
       <w:r>
         <w:rPr>
@@ -874,7 +923,27 @@
           <w:szCs w:val="24"/>
           <w:rtl/>
         </w:rPr>
-        <w:t xml:space="preserve"> נרצה לסווג אם אותו המשתמש מופעל ע"י אדם אמיתי או ע"י בוט.</w:t>
+        <w:t xml:space="preserve"> נרצה לסווג אם אותו המשתמש מופעל ע"י אדם אמיתי או ע"י </w:t>
+      </w:r>
+      <w:proofErr w:type="spellStart"/>
+      <w:r>
+        <w:rPr>
+          <w:rFonts w:hint="cs"/>
+          <w:sz w:val="24"/>
+          <w:szCs w:val="24"/>
+          <w:rtl/>
+        </w:rPr>
+        <w:t>בוט</w:t>
+      </w:r>
+      <w:proofErr w:type="spellEnd"/>
+      <w:r>
+        <w:rPr>
+          <w:rFonts w:hint="cs"/>
+          <w:sz w:val="24"/>
+          <w:szCs w:val="24"/>
+          <w:rtl/>
+        </w:rPr>
+        <w:t>.</w:t>
       </w:r>
     </w:p>
     <w:p>
@@ -932,6 +1001,7 @@
         </w:rPr>
         <w:t xml:space="preserve">מאגר משתמשים + </w:t>
       </w:r>
+      <w:proofErr w:type="spellStart"/>
       <w:r>
         <w:rPr>
           <w:sz w:val="24"/>
@@ -939,6 +1009,7 @@
         </w:rPr>
         <w:t>wikidata</w:t>
       </w:r>
+      <w:proofErr w:type="spellEnd"/>
       <w:r>
         <w:rPr>
           <w:rFonts w:hint="cs"/>
@@ -948,6 +1019,7 @@
         </w:rPr>
         <w:t xml:space="preserve"> + </w:t>
       </w:r>
+      <w:proofErr w:type="spellStart"/>
       <w:r>
         <w:rPr>
           <w:sz w:val="24"/>
@@ -955,6 +1027,7 @@
         </w:rPr>
         <w:t>gdelt</w:t>
       </w:r>
+      <w:proofErr w:type="spellEnd"/>
       <w:r>
         <w:rPr>
           <w:rFonts w:hint="cs"/>
@@ -1184,7 +1257,27 @@
           <w:szCs w:val="24"/>
           <w:rtl/>
         </w:rPr>
-        <w:t xml:space="preserve">נמיר את אובייקט המשתמש לטנזור פיצ'רים באמצעות </w:t>
+        <w:t xml:space="preserve">נמיר את אובייקט המשתמש </w:t>
+      </w:r>
+      <w:proofErr w:type="spellStart"/>
+      <w:r>
+        <w:rPr>
+          <w:rFonts w:hint="cs"/>
+          <w:sz w:val="24"/>
+          <w:szCs w:val="24"/>
+          <w:rtl/>
+        </w:rPr>
+        <w:t>לטנזור</w:t>
+      </w:r>
+      <w:proofErr w:type="spellEnd"/>
+      <w:r>
+        <w:rPr>
+          <w:rFonts w:hint="cs"/>
+          <w:sz w:val="24"/>
+          <w:szCs w:val="24"/>
+          <w:rtl/>
+        </w:rPr>
+        <w:t xml:space="preserve"> פיצ'רים באמצעות </w:t>
       </w:r>
       <w:r>
         <w:rPr>
@@ -1200,7 +1293,27 @@
           <w:szCs w:val="24"/>
           <w:rtl/>
         </w:rPr>
-        <w:t xml:space="preserve"> שנגדיר וכנראה נלמד, כולל המרת מילים לוקטורים באמצעות ספריה מסוג </w:t>
+        <w:t xml:space="preserve"> שנגדיר וכנראה נלמד, כולל המרת מילים </w:t>
+      </w:r>
+      <w:proofErr w:type="spellStart"/>
+      <w:r>
+        <w:rPr>
+          <w:rFonts w:hint="cs"/>
+          <w:sz w:val="24"/>
+          <w:szCs w:val="24"/>
+          <w:rtl/>
+        </w:rPr>
+        <w:t>לוקטורים</w:t>
+      </w:r>
+      <w:proofErr w:type="spellEnd"/>
+      <w:r>
+        <w:rPr>
+          <w:rFonts w:hint="cs"/>
+          <w:sz w:val="24"/>
+          <w:szCs w:val="24"/>
+          <w:rtl/>
+        </w:rPr>
+        <w:t xml:space="preserve"> באמצעות ספריה מסוג </w:t>
       </w:r>
       <w:r>
         <w:rPr>
@@ -1218,6 +1331,7 @@
         </w:rPr>
         <w:t xml:space="preserve"> והוספת הקשר חיצוני מ-</w:t>
       </w:r>
+      <w:proofErr w:type="spellStart"/>
       <w:r>
         <w:rPr>
           <w:sz w:val="24"/>
@@ -1225,6 +1339,7 @@
         </w:rPr>
         <w:t>wikidata</w:t>
       </w:r>
+      <w:proofErr w:type="spellEnd"/>
       <w:r>
         <w:rPr>
           <w:rFonts w:hint="cs"/>
@@ -1286,7 +1401,27 @@
           <w:szCs w:val="24"/>
           <w:rtl/>
         </w:rPr>
-        <w:t>) נעביר את הטנזור ואת הסיווגים לאלגוריתם למידה</w:t>
+        <w:t xml:space="preserve">) נעביר את </w:t>
+      </w:r>
+      <w:proofErr w:type="spellStart"/>
+      <w:r>
+        <w:rPr>
+          <w:rFonts w:hint="cs"/>
+          <w:sz w:val="24"/>
+          <w:szCs w:val="24"/>
+          <w:rtl/>
+        </w:rPr>
+        <w:t>הטנזור</w:t>
+      </w:r>
+      <w:proofErr w:type="spellEnd"/>
+      <w:r>
+        <w:rPr>
+          <w:rFonts w:hint="cs"/>
+          <w:sz w:val="24"/>
+          <w:szCs w:val="24"/>
+          <w:rtl/>
+        </w:rPr>
+        <w:t xml:space="preserve"> ואת הסיווגים לאלגוריתם למידה</w:t>
       </w:r>
       <w:r>
         <w:rPr>
@@ -1317,75 +1452,41 @@
     <w:p>
       <w:pPr>
         <w:rPr>
+          <w:rFonts w:hint="cs"/>
+          <w:sz w:val="24"/>
+          <w:szCs w:val="24"/>
+          <w:rtl/>
+        </w:rPr>
+      </w:pPr>
+      <w:r>
+        <w:rPr>
+          <w:rFonts w:hint="cs"/>
+          <w:b/>
+          <w:bCs/>
           <w:sz w:val="24"/>
           <w:szCs w:val="24"/>
           <w:u w:val="single"/>
-        </w:rPr>
-      </w:pPr>
-    </w:p>
-    <w:p>
-      <w:pPr>
-        <w:rPr>
-          <w:sz w:val="24"/>
-          <w:szCs w:val="24"/>
-          <w:u w:val="single"/>
-        </w:rPr>
-      </w:pPr>
-    </w:p>
-    <w:p>
-      <w:pPr>
-        <w:rPr>
-          <w:sz w:val="24"/>
-          <w:szCs w:val="24"/>
-          <w:u w:val="single"/>
-        </w:rPr>
-      </w:pPr>
-    </w:p>
-    <w:p>
-      <w:pPr>
-        <w:rPr>
-          <w:sz w:val="24"/>
-          <w:szCs w:val="24"/>
-          <w:u w:val="single"/>
-        </w:rPr>
-      </w:pPr>
-    </w:p>
-    <w:p>
-      <w:pPr>
-        <w:rPr>
-          <w:sz w:val="24"/>
-          <w:szCs w:val="24"/>
-          <w:u w:val="single"/>
-        </w:rPr>
-      </w:pPr>
-    </w:p>
-    <w:p>
-      <w:pPr>
-        <w:rPr>
-          <w:sz w:val="24"/>
-          <w:szCs w:val="24"/>
-          <w:u w:val="single"/>
-        </w:rPr>
-      </w:pPr>
-    </w:p>
-    <w:p>
-      <w:pPr>
-        <w:rPr>
-          <w:sz w:val="24"/>
-          <w:szCs w:val="24"/>
-          <w:u w:val="single"/>
-        </w:rPr>
-      </w:pPr>
-    </w:p>
-    <w:p>
-      <w:pPr>
-        <w:rPr>
-          <w:sz w:val="24"/>
-          <w:szCs w:val="24"/>
-          <w:u w:val="single"/>
-          <w:rtl/>
-        </w:rPr>
-      </w:pPr>
+          <w:rtl/>
+        </w:rPr>
+        <w:t>תלויות (ספריות) ואופן התקנה:</w:t>
+      </w:r>
+      <w:r>
+        <w:rPr>
+          <w:sz w:val="24"/>
+          <w:szCs w:val="24"/>
+          <w:rtl/>
+        </w:rPr>
+        <w:br/>
+      </w:r>
+      <w:r>
+        <w:rPr>
+          <w:rFonts w:hint="cs"/>
+          <w:sz w:val="24"/>
+          <w:szCs w:val="24"/>
+          <w:rtl/>
+        </w:rPr>
+        <w:t>&lt;להכניס מהקובץ&gt;</w:t>
+      </w:r>
     </w:p>
     <w:p>
       <w:pPr>
@@ -1631,6 +1732,7 @@
         </w:rPr>
         <w:t xml:space="preserve"> וקטגוריות </w:t>
       </w:r>
+      <w:proofErr w:type="spellStart"/>
       <w:r>
         <w:rPr>
           <w:sz w:val="24"/>
@@ -1638,6 +1740,7 @@
         </w:rPr>
         <w:t>Wikidata</w:t>
       </w:r>
+      <w:proofErr w:type="spellEnd"/>
       <w:r>
         <w:rPr>
           <w:rFonts w:hint="cs"/>
@@ -1698,7 +1801,27 @@
           <w:szCs w:val="24"/>
           <w:rtl/>
         </w:rPr>
-        <w:t>המרת אובייקט לטנזור כללי (ספציפית מילים ל-</w:t>
+        <w:t xml:space="preserve">המרת אובייקט </w:t>
+      </w:r>
+      <w:proofErr w:type="spellStart"/>
+      <w:r>
+        <w:rPr>
+          <w:rFonts w:hint="cs"/>
+          <w:sz w:val="24"/>
+          <w:szCs w:val="24"/>
+          <w:rtl/>
+        </w:rPr>
+        <w:t>לטנזור</w:t>
+      </w:r>
+      <w:proofErr w:type="spellEnd"/>
+      <w:r>
+        <w:rPr>
+          <w:rFonts w:hint="cs"/>
+          <w:sz w:val="24"/>
+          <w:szCs w:val="24"/>
+          <w:rtl/>
+        </w:rPr>
+        <w:t xml:space="preserve"> כללי (ספציפית מילים ל-</w:t>
       </w:r>
       <w:r>
         <w:rPr>
@@ -2018,6 +2141,40 @@
           <w:szCs w:val="24"/>
           <w:rtl/>
         </w:rPr>
+        <w:t xml:space="preserve"> (מהקובץ, אולי גם בתוך ה-</w:t>
+      </w:r>
+      <w:r>
+        <w:rPr>
+          <w:sz w:val="24"/>
+          <w:szCs w:val="24"/>
+        </w:rPr>
+        <w:t>tw</w:t>
+      </w:r>
+      <w:bookmarkStart w:id="0" w:name="_GoBack"/>
+      <w:bookmarkEnd w:id="0"/>
+      <w:r>
+        <w:rPr>
+          <w:sz w:val="24"/>
+          <w:szCs w:val="24"/>
+        </w:rPr>
+        <w:t>eet extractor</w:t>
+      </w:r>
+      <w:r>
+        <w:rPr>
+          <w:rFonts w:hint="cs"/>
+          <w:sz w:val="24"/>
+          <w:szCs w:val="24"/>
+          <w:rtl/>
+        </w:rPr>
+        <w:t>)</w:t>
+      </w:r>
+      <w:r>
+        <w:rPr>
+          <w:rFonts w:hint="cs"/>
+          <w:sz w:val="24"/>
+          <w:szCs w:val="24"/>
+          <w:rtl/>
+        </w:rPr>
         <w:t>&gt;</w:t>
       </w:r>
       <w:r>
@@ -2437,7 +2594,27 @@
           <w:szCs w:val="24"/>
           <w:rtl/>
         </w:rPr>
-        <w:t>נרצה לבדוק את ההשפעה של סוגי רגולריזציה שונים על המודל.</w:t>
+        <w:t xml:space="preserve">נרצה לבדוק את ההשפעה של סוגי </w:t>
+      </w:r>
+      <w:proofErr w:type="spellStart"/>
+      <w:r>
+        <w:rPr>
+          <w:rFonts w:hint="cs"/>
+          <w:sz w:val="24"/>
+          <w:szCs w:val="24"/>
+          <w:rtl/>
+        </w:rPr>
+        <w:t>רגולריזציה</w:t>
+      </w:r>
+      <w:proofErr w:type="spellEnd"/>
+      <w:r>
+        <w:rPr>
+          <w:rFonts w:hint="cs"/>
+          <w:sz w:val="24"/>
+          <w:szCs w:val="24"/>
+          <w:rtl/>
+        </w:rPr>
+        <w:t xml:space="preserve"> שונים על המודל.</w:t>
       </w:r>
     </w:p>
     <w:p>
@@ -2581,7 +2758,6 @@
         <w:rPr>
           <w:sz w:val="24"/>
           <w:szCs w:val="24"/>
-          <w:rtl/>
         </w:rPr>
       </w:pPr>
       <w:r>
@@ -2609,8 +2785,291 @@
         </w:rPr>
         <w:t xml:space="preserve"> על המידע בכדי שנוכל אולי להשיג עוד אינפורמציה על המשתמשים, בפרט על הפרדה בין סוגי בוטים.</w:t>
       </w:r>
-      <w:bookmarkStart w:id="0" w:name="_GoBack"/>
-      <w:bookmarkEnd w:id="0"/>
+    </w:p>
+    <w:p>
+      <w:pPr>
+        <w:rPr>
+          <w:sz w:val="24"/>
+          <w:szCs w:val="24"/>
+        </w:rPr>
+      </w:pPr>
+      <w:r>
+        <w:rPr>
+          <w:rFonts w:hint="cs"/>
+          <w:sz w:val="24"/>
+          <w:szCs w:val="24"/>
+          <w:u w:val="single"/>
+          <w:rtl/>
+        </w:rPr>
+        <w:t>מטריקות לתוצאות הסיווג:</w:t>
+      </w:r>
+      <w:r>
+        <w:rPr>
+          <w:sz w:val="24"/>
+          <w:szCs w:val="24"/>
+          <w:rtl/>
+        </w:rPr>
+        <w:br/>
+      </w:r>
+      <w:r>
+        <w:rPr>
+          <w:rFonts w:hint="cs"/>
+          <w:sz w:val="24"/>
+          <w:szCs w:val="24"/>
+          <w:rtl/>
+        </w:rPr>
+        <w:t>&lt;פירוט החלוקה ל-</w:t>
+      </w:r>
+      <w:proofErr w:type="spellStart"/>
+      <w:r>
+        <w:rPr>
+          <w:sz w:val="24"/>
+          <w:szCs w:val="24"/>
+        </w:rPr>
+        <w:t>train,valid,test</w:t>
+      </w:r>
+      <w:proofErr w:type="spellEnd"/>
+      <w:r>
+        <w:rPr>
+          <w:rFonts w:hint="cs"/>
+          <w:sz w:val="24"/>
+          <w:szCs w:val="24"/>
+          <w:rtl/>
+        </w:rPr>
+        <w:t xml:space="preserve"> (אולי </w:t>
+      </w:r>
+      <w:r>
+        <w:rPr>
+          <w:sz w:val="24"/>
+          <w:szCs w:val="24"/>
+        </w:rPr>
+        <w:t>stratified</w:t>
+      </w:r>
+      <w:r>
+        <w:rPr>
+          <w:rFonts w:hint="cs"/>
+          <w:sz w:val="24"/>
+          <w:szCs w:val="24"/>
+          <w:rtl/>
+        </w:rPr>
+        <w:t>)&gt;</w:t>
+      </w:r>
+      <w:r>
+        <w:rPr>
+          <w:sz w:val="24"/>
+          <w:szCs w:val="24"/>
+          <w:rtl/>
+        </w:rPr>
+        <w:br/>
+      </w:r>
+      <w:r>
+        <w:rPr>
+          <w:rFonts w:hint="cs"/>
+          <w:sz w:val="24"/>
+          <w:szCs w:val="24"/>
+          <w:rtl/>
+        </w:rPr>
+        <w:t>&lt;</w:t>
+      </w:r>
+      <w:proofErr w:type="spellStart"/>
+      <w:r>
+        <w:rPr>
+          <w:rFonts w:hint="cs"/>
+          <w:sz w:val="24"/>
+          <w:szCs w:val="24"/>
+          <w:rtl/>
+        </w:rPr>
+        <w:t>המטריקות</w:t>
+      </w:r>
+      <w:proofErr w:type="spellEnd"/>
+      <w:r>
+        <w:rPr>
+          <w:rFonts w:hint="cs"/>
+          <w:sz w:val="24"/>
+          <w:szCs w:val="24"/>
+          <w:rtl/>
+        </w:rPr>
+        <w:t xml:space="preserve"> השונות (דיוק, </w:t>
+      </w:r>
+      <w:r>
+        <w:rPr>
+          <w:sz w:val="24"/>
+          <w:szCs w:val="24"/>
+        </w:rPr>
+        <w:t>recall</w:t>
+      </w:r>
+      <w:r>
+        <w:rPr>
+          <w:rFonts w:hint="cs"/>
+          <w:sz w:val="24"/>
+          <w:szCs w:val="24"/>
+          <w:rtl/>
+        </w:rPr>
+        <w:t xml:space="preserve">, </w:t>
+      </w:r>
+      <w:r>
+        <w:rPr>
+          <w:sz w:val="24"/>
+          <w:szCs w:val="24"/>
+        </w:rPr>
+        <w:t>f1-score</w:t>
+      </w:r>
+      <w:r>
+        <w:rPr>
+          <w:rFonts w:hint="cs"/>
+          <w:sz w:val="24"/>
+          <w:szCs w:val="24"/>
+          <w:rtl/>
+        </w:rPr>
+        <w:t xml:space="preserve">, מטריצת בלבול </w:t>
+      </w:r>
+      <w:proofErr w:type="spellStart"/>
+      <w:r>
+        <w:rPr>
+          <w:rFonts w:hint="cs"/>
+          <w:sz w:val="24"/>
+          <w:szCs w:val="24"/>
+          <w:rtl/>
+        </w:rPr>
+        <w:t>וכו</w:t>
+      </w:r>
+      <w:proofErr w:type="spellEnd"/>
+      <w:r>
+        <w:rPr>
+          <w:rFonts w:hint="cs"/>
+          <w:sz w:val="24"/>
+          <w:szCs w:val="24"/>
+          <w:rtl/>
+        </w:rPr>
+        <w:t>'...)&gt;</w:t>
+      </w:r>
+    </w:p>
+    <w:p>
+      <w:pPr>
+        <w:rPr>
+          <w:sz w:val="24"/>
+          <w:szCs w:val="24"/>
+          <w:rtl/>
+        </w:rPr>
+      </w:pPr>
+      <w:r>
+        <w:rPr>
+          <w:rFonts w:hint="cs"/>
+          <w:sz w:val="24"/>
+          <w:szCs w:val="24"/>
+          <w:u w:val="single"/>
+          <w:rtl/>
+        </w:rPr>
+        <w:t>פרטי הניסויים:</w:t>
+      </w:r>
+      <w:r>
+        <w:rPr>
+          <w:sz w:val="24"/>
+          <w:szCs w:val="24"/>
+          <w:rtl/>
+        </w:rPr>
+        <w:br/>
+      </w:r>
+      <w:r>
+        <w:rPr>
+          <w:rFonts w:hint="cs"/>
+          <w:sz w:val="24"/>
+          <w:szCs w:val="24"/>
+          <w:rtl/>
+        </w:rPr>
+        <w:t>&lt;פרטים</w:t>
+      </w:r>
+      <w:r>
+        <w:rPr>
+          <w:rFonts w:hint="cs"/>
+          <w:sz w:val="24"/>
+          <w:szCs w:val="24"/>
+          <w:rtl/>
+        </w:rPr>
+        <w:t xml:space="preserve"> על כל ניסוי</w:t>
+      </w:r>
+      <w:r>
+        <w:rPr>
+          <w:rFonts w:hint="cs"/>
+          <w:sz w:val="24"/>
+          <w:szCs w:val="24"/>
+          <w:rtl/>
+        </w:rPr>
+        <w:t>&gt;</w:t>
+      </w:r>
+    </w:p>
+    <w:p>
+      <w:pPr>
+        <w:rPr>
+          <w:rFonts w:hint="cs"/>
+          <w:sz w:val="24"/>
+          <w:szCs w:val="24"/>
+          <w:rtl/>
+        </w:rPr>
+      </w:pPr>
+      <w:r>
+        <w:rPr>
+          <w:rFonts w:hint="cs"/>
+          <w:sz w:val="24"/>
+          <w:szCs w:val="24"/>
+          <w:u w:val="single"/>
+          <w:rtl/>
+        </w:rPr>
+        <w:t>תוצאות הניסויים:</w:t>
+      </w:r>
+      <w:r>
+        <w:rPr>
+          <w:sz w:val="24"/>
+          <w:szCs w:val="24"/>
+          <w:rtl/>
+        </w:rPr>
+        <w:br/>
+      </w:r>
+      <w:r>
+        <w:rPr>
+          <w:rFonts w:hint="cs"/>
+          <w:sz w:val="24"/>
+          <w:szCs w:val="24"/>
+          <w:rtl/>
+        </w:rPr>
+        <w:t>&lt;</w:t>
+      </w:r>
+      <w:r>
+        <w:rPr>
+          <w:rFonts w:hint="cs"/>
+          <w:sz w:val="24"/>
+          <w:szCs w:val="24"/>
+          <w:rtl/>
+        </w:rPr>
+        <w:t>תוצאות</w:t>
+      </w:r>
+      <w:r>
+        <w:rPr>
+          <w:rFonts w:hint="cs"/>
+          <w:sz w:val="24"/>
+          <w:szCs w:val="24"/>
+          <w:rtl/>
+        </w:rPr>
+        <w:t xml:space="preserve"> לכל ניסוי</w:t>
+      </w:r>
+      <w:r>
+        <w:rPr>
+          <w:rFonts w:hint="cs"/>
+          <w:sz w:val="24"/>
+          <w:szCs w:val="24"/>
+          <w:rtl/>
+        </w:rPr>
+        <w:t>&gt;</w:t>
+      </w:r>
+    </w:p>
+    <w:p>
+      <w:pPr>
+        <w:rPr>
+          <w:sz w:val="24"/>
+          <w:szCs w:val="24"/>
+          <w:rtl/>
+        </w:rPr>
+      </w:pPr>
     </w:p>
     <w:p>
       <w:pPr>
@@ -2702,8 +3161,29 @@
           <w:szCs w:val="24"/>
           <w:rtl/>
         </w:rPr>
-        <w:t xml:space="preserve">בכדי לשלוף מידע מטוויטר נשתמש בחבילה </w:t>
-      </w:r>
+        <w:t xml:space="preserve">בכדי לשלוף מידע </w:t>
+      </w:r>
+      <w:proofErr w:type="spellStart"/>
+      <w:r>
+        <w:rPr>
+          <w:rFonts w:hint="cs"/>
+          <w:sz w:val="24"/>
+          <w:szCs w:val="24"/>
+          <w:rtl/>
+        </w:rPr>
+        <w:t>מטוויטר</w:t>
+      </w:r>
+      <w:proofErr w:type="spellEnd"/>
+      <w:r>
+        <w:rPr>
+          <w:rFonts w:hint="cs"/>
+          <w:sz w:val="24"/>
+          <w:szCs w:val="24"/>
+          <w:rtl/>
+        </w:rPr>
+        <w:t xml:space="preserve"> נשתמש בחבילה </w:t>
+      </w:r>
+      <w:proofErr w:type="spellStart"/>
       <w:r>
         <w:rPr>
           <w:b/>
@@ -2713,14 +3193,35 @@
         </w:rPr>
         <w:t>tweepy</w:t>
       </w:r>
-      <w:r>
-        <w:rPr>
-          <w:rFonts w:hint="cs"/>
-          <w:sz w:val="24"/>
-          <w:szCs w:val="24"/>
-          <w:rtl/>
-        </w:rPr>
-        <w:t xml:space="preserve"> שמאפשרת לנו לעבוד עם הממשק של טוויטר ולהוריד ממנו את המידע הרלוונטי.</w:t>
+      <w:proofErr w:type="spellEnd"/>
+      <w:r>
+        <w:rPr>
+          <w:rFonts w:hint="cs"/>
+          <w:sz w:val="24"/>
+          <w:szCs w:val="24"/>
+          <w:rtl/>
+        </w:rPr>
+        <w:t xml:space="preserve"> שמאפשרת לנו לעבוד עם הממשק של </w:t>
+      </w:r>
+      <w:proofErr w:type="spellStart"/>
+      <w:r>
+        <w:rPr>
+          <w:rFonts w:hint="cs"/>
+          <w:sz w:val="24"/>
+          <w:szCs w:val="24"/>
+          <w:rtl/>
+        </w:rPr>
+        <w:t>טוויטר</w:t>
+      </w:r>
+      <w:proofErr w:type="spellEnd"/>
+      <w:r>
+        <w:rPr>
+          <w:rFonts w:hint="cs"/>
+          <w:sz w:val="24"/>
+          <w:szCs w:val="24"/>
+          <w:rtl/>
+        </w:rPr>
+        <w:t xml:space="preserve"> ולהוריד ממנו את המידע הרלוונטי.</w:t>
       </w:r>
       <w:r>
         <w:rPr>
@@ -2757,6 +3258,7 @@
         </w:rPr>
         <w:t xml:space="preserve"> של </w:t>
       </w:r>
+      <w:proofErr w:type="spellStart"/>
       <w:r>
         <w:rPr>
           <w:b/>
@@ -2766,14 +3268,35 @@
         </w:rPr>
         <w:t>gensim</w:t>
       </w:r>
-      <w:r>
-        <w:rPr>
-          <w:rFonts w:hint="cs"/>
-          <w:sz w:val="24"/>
-          <w:szCs w:val="24"/>
-          <w:rtl/>
-        </w:rPr>
-        <w:t xml:space="preserve"> בכדי ליצור קידוד של מילים לוקטורים.</w:t>
+      <w:proofErr w:type="spellEnd"/>
+      <w:r>
+        <w:rPr>
+          <w:rFonts w:hint="cs"/>
+          <w:sz w:val="24"/>
+          <w:szCs w:val="24"/>
+          <w:rtl/>
+        </w:rPr>
+        <w:t xml:space="preserve"> בכדי ליצור קידוד של מילים </w:t>
+      </w:r>
+      <w:proofErr w:type="spellStart"/>
+      <w:r>
+        <w:rPr>
+          <w:rFonts w:hint="cs"/>
+          <w:sz w:val="24"/>
+          <w:szCs w:val="24"/>
+          <w:rtl/>
+        </w:rPr>
+        <w:t>לוקטורים</w:t>
+      </w:r>
+      <w:proofErr w:type="spellEnd"/>
+      <w:r>
+        <w:rPr>
+          <w:rFonts w:hint="cs"/>
+          <w:sz w:val="24"/>
+          <w:szCs w:val="24"/>
+          <w:rtl/>
+        </w:rPr>
+        <w:t>.</w:t>
       </w:r>
       <w:r>
         <w:rPr>
@@ -2810,6 +3333,7 @@
         </w:rPr>
         <w:t xml:space="preserve"> בכדי להשיג הקשר לאירועים וב-</w:t>
       </w:r>
+      <w:proofErr w:type="spellStart"/>
       <w:r>
         <w:rPr>
           <w:b/>
@@ -2819,6 +3343,7 @@
         </w:rPr>
         <w:t>wikidata</w:t>
       </w:r>
+      <w:proofErr w:type="spellEnd"/>
       <w:r>
         <w:rPr>
           <w:rFonts w:hint="cs"/>
@@ -2845,6 +3370,7 @@
         </w:rPr>
         <w:t>נשתמש ב-</w:t>
       </w:r>
+      <w:proofErr w:type="spellStart"/>
       <w:r>
         <w:rPr>
           <w:b/>
@@ -2852,17 +3378,9 @@
           <w:sz w:val="24"/>
           <w:szCs w:val="24"/>
         </w:rPr>
-        <w:t>scikit-learn</w:t>
-      </w:r>
-      <w:r>
-        <w:rPr>
-          <w:rFonts w:hint="cs"/>
-          <w:sz w:val="24"/>
-          <w:szCs w:val="24"/>
-          <w:rtl/>
-        </w:rPr>
-        <w:t xml:space="preserve"> בשביל דברים כלליים של למידה ומסווגים פשוטים וב-</w:t>
-      </w:r>
+        <w:t>scikit</w:t>
+      </w:r>
+      <w:proofErr w:type="spellEnd"/>
       <w:r>
         <w:rPr>
           <w:b/>
@@ -2870,8 +3388,28 @@
           <w:sz w:val="24"/>
           <w:szCs w:val="24"/>
         </w:rPr>
+        <w:t>-learn</w:t>
+      </w:r>
+      <w:r>
+        <w:rPr>
+          <w:rFonts w:hint="cs"/>
+          <w:sz w:val="24"/>
+          <w:szCs w:val="24"/>
+          <w:rtl/>
+        </w:rPr>
+        <w:t xml:space="preserve"> בשביל דברים כלליים של למידה ומסווגים פשוטים וב-</w:t>
+      </w:r>
+      <w:proofErr w:type="spellStart"/>
+      <w:r>
+        <w:rPr>
+          <w:b/>
+          <w:bCs/>
+          <w:sz w:val="24"/>
+          <w:szCs w:val="24"/>
+        </w:rPr>
         <w:t>pytorch</w:t>
       </w:r>
+      <w:proofErr w:type="spellEnd"/>
       <w:r>
         <w:rPr>
           <w:rFonts w:hint="cs"/>

</xml_diff>

<commit_message>
Added more needed revisions (TODOs)
</commit_message>
<xml_diff>
--- a/מסמכים לפרוייקט/Bot Detection Report.docx
+++ b/מסמכים לפרוייקט/Bot Detection Report.docx
@@ -34,128 +34,61 @@
           <w:szCs w:val="28"/>
           <w:u w:val="single"/>
         </w:rPr>
-        <w:t>Tweeter</w:t>
-      </w:r>
-    </w:p>
-    <w:p>
-      <w:pPr>
+        <w:t>Tw</w:t>
+      </w:r>
+      <w:r>
         <w:rPr>
           <w:b/>
           <w:bCs/>
           <w:sz w:val="28"/>
           <w:szCs w:val="28"/>
           <w:u w:val="single"/>
-          <w:rtl/>
-        </w:rPr>
-      </w:pPr>
-      <w:r>
-        <w:rPr>
-          <w:rFonts w:hint="cs"/>
+        </w:rPr>
+        <w:t>it</w:t>
+      </w:r>
+      <w:r>
+        <w:rPr>
           <w:b/>
           <w:bCs/>
           <w:sz w:val="28"/>
           <w:szCs w:val="28"/>
           <w:u w:val="single"/>
-          <w:rtl/>
-        </w:rPr>
-        <w:t>מגישים:</w:t>
-      </w:r>
-    </w:p>
-    <w:p>
-      <w:pPr>
-        <w:rPr>
-          <w:sz w:val="28"/>
-          <w:szCs w:val="28"/>
-          <w:rtl/>
-        </w:rPr>
-      </w:pPr>
-      <w:r>
+        </w:rPr>
+        <w:t>ter</w:t>
+      </w:r>
+    </w:p>
+    <w:p>
+      <w:pPr>
         <w:rPr>
           <w:b/>
           <w:bCs/>
           <w:sz w:val="28"/>
           <w:szCs w:val="28"/>
-          <w:rtl/>
-        </w:rPr>
-        <w:t>שם:</w:t>
-      </w:r>
-      <w:r>
-        <w:rPr>
-          <w:sz w:val="28"/>
-          <w:szCs w:val="28"/>
-          <w:rtl/>
-        </w:rPr>
-        <w:t xml:space="preserve"> אסף </w:t>
-      </w:r>
-      <w:proofErr w:type="spellStart"/>
-      <w:r>
-        <w:rPr>
-          <w:sz w:val="28"/>
-          <w:szCs w:val="28"/>
-          <w:rtl/>
-        </w:rPr>
-        <w:t>חאייק</w:t>
-      </w:r>
-      <w:proofErr w:type="spellEnd"/>
-      <w:r>
-        <w:rPr>
-          <w:sz w:val="28"/>
-          <w:szCs w:val="28"/>
-          <w:rtl/>
-        </w:rPr>
-        <w:t xml:space="preserve"> ברוך </w:t>
-      </w:r>
-      <w:r>
-        <w:rPr>
-          <w:sz w:val="28"/>
-          <w:szCs w:val="28"/>
-          <w:rtl/>
-        </w:rPr>
-        <w:tab/>
-      </w:r>
-      <w:r>
-        <w:rPr>
-          <w:sz w:val="28"/>
-          <w:szCs w:val="28"/>
-          <w:rtl/>
-        </w:rPr>
-        <w:tab/>
-      </w:r>
-      <w:r>
-        <w:rPr>
+          <w:u w:val="single"/>
+          <w:rtl/>
+        </w:rPr>
+      </w:pPr>
+      <w:r>
+        <w:rPr>
+          <w:rFonts w:hint="cs"/>
           <w:b/>
           <w:bCs/>
           <w:sz w:val="28"/>
           <w:szCs w:val="28"/>
-          <w:rtl/>
-        </w:rPr>
-        <w:t>ת.ז:</w:t>
-      </w:r>
-      <w:r>
-        <w:rPr>
-          <w:sz w:val="28"/>
-          <w:szCs w:val="28"/>
-          <w:rtl/>
-        </w:rPr>
-        <w:t xml:space="preserve"> </w:t>
-      </w:r>
-      <w:r>
-        <w:rPr>
-          <w:rFonts w:cstheme="minorHAnsi" w:hint="cs"/>
-          <w:sz w:val="28"/>
-          <w:szCs w:val="28"/>
-          <w:rtl/>
-        </w:rPr>
-        <w:t>206783441</w:t>
-      </w:r>
-      <w:r>
-        <w:rPr>
-          <w:sz w:val="28"/>
-          <w:szCs w:val="28"/>
-          <w:rtl/>
-        </w:rPr>
-        <w:br/>
-      </w:r>
+          <w:u w:val="single"/>
+          <w:rtl/>
+        </w:rPr>
+        <w:t>מגישים:</w:t>
+      </w:r>
+    </w:p>
+    <w:p>
+      <w:pPr>
+        <w:rPr>
+          <w:sz w:val="28"/>
+          <w:szCs w:val="28"/>
+          <w:rtl/>
+        </w:rPr>
+      </w:pPr>
       <w:r>
         <w:rPr>
           <w:b/>
@@ -172,28 +105,86 @@
           <w:szCs w:val="28"/>
           <w:rtl/>
         </w:rPr>
+        <w:t xml:space="preserve"> אסף חאייק ברוך </w:t>
+      </w:r>
+      <w:r>
+        <w:rPr>
+          <w:sz w:val="28"/>
+          <w:szCs w:val="28"/>
+          <w:rtl/>
+        </w:rPr>
+        <w:tab/>
+      </w:r>
+      <w:r>
+        <w:rPr>
+          <w:sz w:val="28"/>
+          <w:szCs w:val="28"/>
+          <w:rtl/>
+        </w:rPr>
+        <w:tab/>
+      </w:r>
+      <w:r>
+        <w:rPr>
+          <w:b/>
+          <w:bCs/>
+          <w:sz w:val="28"/>
+          <w:szCs w:val="28"/>
+          <w:rtl/>
+        </w:rPr>
+        <w:t>ת.ז:</w:t>
+      </w:r>
+      <w:r>
+        <w:rPr>
+          <w:sz w:val="28"/>
+          <w:szCs w:val="28"/>
+          <w:rtl/>
+        </w:rPr>
         <w:t xml:space="preserve"> </w:t>
       </w:r>
       <w:r>
         <w:rPr>
-          <w:rFonts w:hint="cs"/>
-          <w:sz w:val="28"/>
-          <w:szCs w:val="28"/>
-          <w:rtl/>
-        </w:rPr>
-        <w:t xml:space="preserve">בן </w:t>
-      </w:r>
-      <w:proofErr w:type="spellStart"/>
-      <w:r>
-        <w:rPr>
-          <w:rFonts w:hint="cs"/>
-          <w:sz w:val="28"/>
-          <w:szCs w:val="28"/>
-          <w:rtl/>
-        </w:rPr>
-        <w:t>בנוז</w:t>
-      </w:r>
-      <w:proofErr w:type="spellEnd"/>
+          <w:rFonts w:cstheme="minorHAnsi" w:hint="cs"/>
+          <w:sz w:val="28"/>
+          <w:szCs w:val="28"/>
+          <w:rtl/>
+        </w:rPr>
+        <w:t>206783441</w:t>
+      </w:r>
+      <w:r>
+        <w:rPr>
+          <w:sz w:val="28"/>
+          <w:szCs w:val="28"/>
+          <w:rtl/>
+        </w:rPr>
+        <w:br/>
+      </w:r>
+      <w:r>
+        <w:rPr>
+          <w:b/>
+          <w:bCs/>
+          <w:sz w:val="28"/>
+          <w:szCs w:val="28"/>
+          <w:rtl/>
+        </w:rPr>
+        <w:t>שם:</w:t>
+      </w:r>
+      <w:r>
+        <w:rPr>
+          <w:sz w:val="28"/>
+          <w:szCs w:val="28"/>
+          <w:rtl/>
+        </w:rPr>
+        <w:t xml:space="preserve"> </w:t>
+      </w:r>
+      <w:r>
+        <w:rPr>
+          <w:rFonts w:hint="cs"/>
+          <w:sz w:val="28"/>
+          <w:szCs w:val="28"/>
+          <w:rtl/>
+        </w:rPr>
+        <w:t>בן בנוז</w:t>
+      </w:r>
       <w:r>
         <w:rPr>
           <w:sz w:val="28"/>
@@ -817,27 +808,7 @@
           <w:szCs w:val="24"/>
           <w:rtl/>
         </w:rPr>
-        <w:t xml:space="preserve">כיום הרשתות החברתיות הן חלק משמעותי ובלתי נמנע </w:t>
-      </w:r>
-      <w:proofErr w:type="spellStart"/>
-      <w:r>
-        <w:rPr>
-          <w:rFonts w:hint="cs"/>
-          <w:sz w:val="24"/>
-          <w:szCs w:val="24"/>
-          <w:rtl/>
-        </w:rPr>
-        <w:t>מחיי</w:t>
-      </w:r>
-      <w:proofErr w:type="spellEnd"/>
-      <w:r>
-        <w:rPr>
-          <w:rFonts w:hint="cs"/>
-          <w:sz w:val="24"/>
-          <w:szCs w:val="24"/>
-          <w:rtl/>
-        </w:rPr>
-        <w:t xml:space="preserve"> היומיום שלנו בעולם המערבי.</w:t>
+        <w:t>כיום הרשתות החברתיות הן חלק משמעותי ובלתי נמנע מחיי היומיום שלנו בעולם המערבי.</w:t>
       </w:r>
       <w:r>
         <w:rPr>
@@ -923,27 +894,7 @@
           <w:szCs w:val="24"/>
           <w:rtl/>
         </w:rPr>
-        <w:t xml:space="preserve"> נרצה לסווג אם אותו המשתמש מופעל ע"י אדם אמיתי או ע"י </w:t>
-      </w:r>
-      <w:proofErr w:type="spellStart"/>
-      <w:r>
-        <w:rPr>
-          <w:rFonts w:hint="cs"/>
-          <w:sz w:val="24"/>
-          <w:szCs w:val="24"/>
-          <w:rtl/>
-        </w:rPr>
-        <w:t>בוט</w:t>
-      </w:r>
-      <w:proofErr w:type="spellEnd"/>
-      <w:r>
-        <w:rPr>
-          <w:rFonts w:hint="cs"/>
-          <w:sz w:val="24"/>
-          <w:szCs w:val="24"/>
-          <w:rtl/>
-        </w:rPr>
-        <w:t>.</w:t>
+        <w:t xml:space="preserve"> נרצה לסווג אם אותו המשתמש מופעל ע"י אדם אמיתי או ע"י בוט.</w:t>
       </w:r>
     </w:p>
     <w:p>
@@ -1001,7 +952,6 @@
         </w:rPr>
         <w:t xml:space="preserve">מאגר משתמשים + </w:t>
       </w:r>
-      <w:proofErr w:type="spellStart"/>
       <w:r>
         <w:rPr>
           <w:sz w:val="24"/>
@@ -1009,7 +959,6 @@
         </w:rPr>
         <w:t>wikidata</w:t>
       </w:r>
-      <w:proofErr w:type="spellEnd"/>
       <w:r>
         <w:rPr>
           <w:rFonts w:hint="cs"/>
@@ -1019,7 +968,6 @@
         </w:rPr>
         <w:t xml:space="preserve"> + </w:t>
       </w:r>
-      <w:proofErr w:type="spellStart"/>
       <w:r>
         <w:rPr>
           <w:sz w:val="24"/>
@@ -1027,7 +975,6 @@
         </w:rPr>
         <w:t>gdelt</w:t>
       </w:r>
-      <w:proofErr w:type="spellEnd"/>
       <w:r>
         <w:rPr>
           <w:rFonts w:hint="cs"/>
@@ -1257,27 +1204,7 @@
           <w:szCs w:val="24"/>
           <w:rtl/>
         </w:rPr>
-        <w:t xml:space="preserve">נמיר את אובייקט המשתמש </w:t>
-      </w:r>
-      <w:proofErr w:type="spellStart"/>
-      <w:r>
-        <w:rPr>
-          <w:rFonts w:hint="cs"/>
-          <w:sz w:val="24"/>
-          <w:szCs w:val="24"/>
-          <w:rtl/>
-        </w:rPr>
-        <w:t>לטנזור</w:t>
-      </w:r>
-      <w:proofErr w:type="spellEnd"/>
-      <w:r>
-        <w:rPr>
-          <w:rFonts w:hint="cs"/>
-          <w:sz w:val="24"/>
-          <w:szCs w:val="24"/>
-          <w:rtl/>
-        </w:rPr>
-        <w:t xml:space="preserve"> פיצ'רים באמצעות </w:t>
+        <w:t xml:space="preserve">נמיר את אובייקט המשתמש לטנזור פיצ'רים באמצעות </w:t>
       </w:r>
       <w:r>
         <w:rPr>
@@ -1293,27 +1220,7 @@
           <w:szCs w:val="24"/>
           <w:rtl/>
         </w:rPr>
-        <w:t xml:space="preserve"> שנגדיר וכנראה נלמד, כולל המרת מילים </w:t>
-      </w:r>
-      <w:proofErr w:type="spellStart"/>
-      <w:r>
-        <w:rPr>
-          <w:rFonts w:hint="cs"/>
-          <w:sz w:val="24"/>
-          <w:szCs w:val="24"/>
-          <w:rtl/>
-        </w:rPr>
-        <w:t>לוקטורים</w:t>
-      </w:r>
-      <w:proofErr w:type="spellEnd"/>
-      <w:r>
-        <w:rPr>
-          <w:rFonts w:hint="cs"/>
-          <w:sz w:val="24"/>
-          <w:szCs w:val="24"/>
-          <w:rtl/>
-        </w:rPr>
-        <w:t xml:space="preserve"> באמצעות ספריה מסוג </w:t>
+        <w:t xml:space="preserve"> שנגדיר וכנראה נלמד, כולל המרת מילים לוקטורים באמצעות ספריה מסוג </w:t>
       </w:r>
       <w:r>
         <w:rPr>
@@ -1331,7 +1238,6 @@
         </w:rPr>
         <w:t xml:space="preserve"> והוספת הקשר חיצוני מ-</w:t>
       </w:r>
-      <w:proofErr w:type="spellStart"/>
       <w:r>
         <w:rPr>
           <w:sz w:val="24"/>
@@ -1339,7 +1245,6 @@
         </w:rPr>
         <w:t>wikidata</w:t>
       </w:r>
-      <w:proofErr w:type="spellEnd"/>
       <w:r>
         <w:rPr>
           <w:rFonts w:hint="cs"/>
@@ -1401,27 +1306,7 @@
           <w:szCs w:val="24"/>
           <w:rtl/>
         </w:rPr>
-        <w:t xml:space="preserve">) נעביר את </w:t>
-      </w:r>
-      <w:proofErr w:type="spellStart"/>
-      <w:r>
-        <w:rPr>
-          <w:rFonts w:hint="cs"/>
-          <w:sz w:val="24"/>
-          <w:szCs w:val="24"/>
-          <w:rtl/>
-        </w:rPr>
-        <w:t>הטנזור</w:t>
-      </w:r>
-      <w:proofErr w:type="spellEnd"/>
-      <w:r>
-        <w:rPr>
-          <w:rFonts w:hint="cs"/>
-          <w:sz w:val="24"/>
-          <w:szCs w:val="24"/>
-          <w:rtl/>
-        </w:rPr>
-        <w:t xml:space="preserve"> ואת הסיווגים לאלגוריתם למידה</w:t>
+        <w:t>) נעביר את הטנזור ואת הסיווגים לאלגוריתם למידה</w:t>
       </w:r>
       <w:r>
         <w:rPr>
@@ -1732,7 +1617,6 @@
         </w:rPr>
         <w:t xml:space="preserve"> וקטגוריות </w:t>
       </w:r>
-      <w:proofErr w:type="spellStart"/>
       <w:r>
         <w:rPr>
           <w:sz w:val="24"/>
@@ -1740,7 +1624,6 @@
         </w:rPr>
         <w:t>Wikidata</w:t>
       </w:r>
-      <w:proofErr w:type="spellEnd"/>
       <w:r>
         <w:rPr>
           <w:rFonts w:hint="cs"/>
@@ -1801,27 +1684,7 @@
           <w:szCs w:val="24"/>
           <w:rtl/>
         </w:rPr>
-        <w:t xml:space="preserve">המרת אובייקט </w:t>
-      </w:r>
-      <w:proofErr w:type="spellStart"/>
-      <w:r>
-        <w:rPr>
-          <w:rFonts w:hint="cs"/>
-          <w:sz w:val="24"/>
-          <w:szCs w:val="24"/>
-          <w:rtl/>
-        </w:rPr>
-        <w:t>לטנזור</w:t>
-      </w:r>
-      <w:proofErr w:type="spellEnd"/>
-      <w:r>
-        <w:rPr>
-          <w:rFonts w:hint="cs"/>
-          <w:sz w:val="24"/>
-          <w:szCs w:val="24"/>
-          <w:rtl/>
-        </w:rPr>
-        <w:t xml:space="preserve"> כללי (ספציפית מילים ל-</w:t>
+        <w:t>המרת אובייקט לטנזור כללי (ספציפית מילים ל-</w:t>
       </w:r>
       <w:r>
         <w:rPr>
@@ -2148,16 +2011,7 @@
           <w:sz w:val="24"/>
           <w:szCs w:val="24"/>
         </w:rPr>
-        <w:t>tw</w:t>
-      </w:r>
-      <w:bookmarkStart w:id="0" w:name="_GoBack"/>
-      <w:bookmarkEnd w:id="0"/>
-      <w:r>
-        <w:rPr>
-          <w:sz w:val="24"/>
-          <w:szCs w:val="24"/>
-        </w:rPr>
-        <w:t>eet extractor</w:t>
+        <w:t>tweet extractor</w:t>
       </w:r>
       <w:r>
         <w:rPr>
@@ -2594,27 +2448,7 @@
           <w:szCs w:val="24"/>
           <w:rtl/>
         </w:rPr>
-        <w:t xml:space="preserve">נרצה לבדוק את ההשפעה של סוגי </w:t>
-      </w:r>
-      <w:proofErr w:type="spellStart"/>
-      <w:r>
-        <w:rPr>
-          <w:rFonts w:hint="cs"/>
-          <w:sz w:val="24"/>
-          <w:szCs w:val="24"/>
-          <w:rtl/>
-        </w:rPr>
-        <w:t>רגולריזציה</w:t>
-      </w:r>
-      <w:proofErr w:type="spellEnd"/>
-      <w:r>
-        <w:rPr>
-          <w:rFonts w:hint="cs"/>
-          <w:sz w:val="24"/>
-          <w:szCs w:val="24"/>
-          <w:rtl/>
-        </w:rPr>
-        <w:t xml:space="preserve"> שונים על המודל.</w:t>
+        <w:t>נרצה לבדוק את ההשפעה שיש בכלל להקשר החיצוני שאנו מוסיפים לציוצים.</w:t>
       </w:r>
     </w:p>
     <w:p>
@@ -2636,7 +2470,56 @@
           <w:szCs w:val="24"/>
           <w:rtl/>
         </w:rPr>
-        <w:t>נרצה לבדוק את ההשפעה שיש בכלל להקשר החיצוני שאנו מוסיפים לציוצים.</w:t>
+        <w:t xml:space="preserve">השוואה בין </w:t>
+      </w:r>
+      <w:r>
+        <w:rPr>
+          <w:sz w:val="24"/>
+          <w:szCs w:val="24"/>
+        </w:rPr>
+        <w:t>LSTM</w:t>
+      </w:r>
+      <w:r>
+        <w:rPr>
+          <w:rFonts w:hint="cs"/>
+          <w:sz w:val="24"/>
+          <w:szCs w:val="24"/>
+          <w:rtl/>
+        </w:rPr>
+        <w:t xml:space="preserve"> ו-</w:t>
+      </w:r>
+      <w:r>
+        <w:rPr>
+          <w:rFonts w:hint="cs"/>
+          <w:sz w:val="24"/>
+          <w:szCs w:val="24"/>
+        </w:rPr>
+        <w:t>TCN</w:t>
+      </w:r>
+      <w:r>
+        <w:rPr>
+          <w:rFonts w:hint="cs"/>
+          <w:sz w:val="24"/>
+          <w:szCs w:val="24"/>
+          <w:rtl/>
+        </w:rPr>
+        <w:t xml:space="preserve"> כ-</w:t>
+      </w:r>
+      <w:r>
+        <w:rPr>
+          <w:sz w:val="24"/>
+          <w:szCs w:val="24"/>
+        </w:rPr>
+        <w:t>Temporal Extractor</w:t>
+      </w:r>
+      <w:r>
+        <w:rPr>
+          <w:rFonts w:hint="cs"/>
+          <w:sz w:val="24"/>
+          <w:szCs w:val="24"/>
+          <w:rtl/>
+        </w:rPr>
+        <w:t>.</w:t>
       </w:r>
     </w:p>
     <w:p>
@@ -2658,56 +2541,23 @@
           <w:szCs w:val="24"/>
           <w:rtl/>
         </w:rPr>
-        <w:t xml:space="preserve">השוואה בין </w:t>
-      </w:r>
-      <w:r>
-        <w:rPr>
-          <w:sz w:val="24"/>
-          <w:szCs w:val="24"/>
-        </w:rPr>
-        <w:t>LSTM</w:t>
-      </w:r>
-      <w:r>
-        <w:rPr>
-          <w:rFonts w:hint="cs"/>
-          <w:sz w:val="24"/>
-          <w:szCs w:val="24"/>
-          <w:rtl/>
-        </w:rPr>
-        <w:t xml:space="preserve"> ו-</w:t>
-      </w:r>
-      <w:r>
-        <w:rPr>
-          <w:rFonts w:hint="cs"/>
-          <w:sz w:val="24"/>
-          <w:szCs w:val="24"/>
-        </w:rPr>
-        <w:t>TCN</w:t>
-      </w:r>
-      <w:r>
-        <w:rPr>
-          <w:rFonts w:hint="cs"/>
-          <w:sz w:val="24"/>
-          <w:szCs w:val="24"/>
-          <w:rtl/>
-        </w:rPr>
-        <w:t xml:space="preserve"> כ-</w:t>
-      </w:r>
-      <w:r>
-        <w:rPr>
-          <w:sz w:val="24"/>
-          <w:szCs w:val="24"/>
-        </w:rPr>
-        <w:t>Temporal Extractor</w:t>
-      </w:r>
-      <w:r>
-        <w:rPr>
-          <w:rFonts w:hint="cs"/>
-          <w:sz w:val="24"/>
-          <w:szCs w:val="24"/>
-          <w:rtl/>
-        </w:rPr>
-        <w:t>.</w:t>
+        <w:t>בדיקת מסווגים אחרים על ה-</w:t>
+      </w:r>
+      <w:r>
+        <w:rPr>
+          <w:sz w:val="24"/>
+          <w:szCs w:val="24"/>
+        </w:rPr>
+        <w:t>features</w:t>
+      </w:r>
+      <w:r>
+        <w:rPr>
+          <w:rFonts w:hint="cs"/>
+          <w:sz w:val="24"/>
+          <w:szCs w:val="24"/>
+          <w:rtl/>
+        </w:rPr>
+        <w:t xml:space="preserve"> שניתן לקבל לאחר סוף האימון.</w:t>
       </w:r>
     </w:p>
     <w:p>
@@ -2729,44 +2579,6 @@
           <w:szCs w:val="24"/>
           <w:rtl/>
         </w:rPr>
-        <w:t>בדיקת מסווגים אחרים על ה-</w:t>
-      </w:r>
-      <w:r>
-        <w:rPr>
-          <w:sz w:val="24"/>
-          <w:szCs w:val="24"/>
-        </w:rPr>
-        <w:t>features</w:t>
-      </w:r>
-      <w:r>
-        <w:rPr>
-          <w:rFonts w:hint="cs"/>
-          <w:sz w:val="24"/>
-          <w:szCs w:val="24"/>
-          <w:rtl/>
-        </w:rPr>
-        <w:t xml:space="preserve"> שניתן לקבל לאחר סוף האימון.</w:t>
-      </w:r>
-    </w:p>
-    <w:p>
-      <w:pPr>
-        <w:pStyle w:val="ListParagraph"/>
-        <w:numPr>
-          <w:ilvl w:val="0"/>
-          <w:numId w:val="3"/>
-        </w:numPr>
-        <w:rPr>
-          <w:sz w:val="24"/>
-          <w:szCs w:val="24"/>
-        </w:rPr>
-      </w:pPr>
-      <w:r>
-        <w:rPr>
-          <w:rFonts w:hint="cs"/>
-          <w:sz w:val="24"/>
-          <w:szCs w:val="24"/>
-          <w:rtl/>
-        </w:rPr>
         <w:t xml:space="preserve">בדיקת אלג' </w:t>
       </w:r>
       <w:r>
@@ -2820,7 +2632,6 @@
         </w:rPr>
         <w:t>&lt;פירוט החלוקה ל-</w:t>
       </w:r>
-      <w:proofErr w:type="spellStart"/>
       <w:r>
         <w:rPr>
           <w:sz w:val="24"/>
@@ -2828,7 +2639,6 @@
         </w:rPr>
         <w:t>train,valid,test</w:t>
       </w:r>
-      <w:proofErr w:type="spellEnd"/>
       <w:r>
         <w:rPr>
           <w:rFonts w:hint="cs"/>
@@ -2869,27 +2679,7 @@
           <w:szCs w:val="24"/>
           <w:rtl/>
         </w:rPr>
-        <w:t>&lt;</w:t>
-      </w:r>
-      <w:proofErr w:type="spellStart"/>
-      <w:r>
-        <w:rPr>
-          <w:rFonts w:hint="cs"/>
-          <w:sz w:val="24"/>
-          <w:szCs w:val="24"/>
-          <w:rtl/>
-        </w:rPr>
-        <w:t>המטריקות</w:t>
-      </w:r>
-      <w:proofErr w:type="spellEnd"/>
-      <w:r>
-        <w:rPr>
-          <w:rFonts w:hint="cs"/>
-          <w:sz w:val="24"/>
-          <w:szCs w:val="24"/>
-          <w:rtl/>
-        </w:rPr>
-        <w:t xml:space="preserve"> השונות (דיוק, </w:t>
+        <w:t xml:space="preserve">&lt;המטריקות השונות (דיוק, </w:t>
       </w:r>
       <w:r>
         <w:rPr>
@@ -2921,27 +2711,7 @@
           <w:szCs w:val="24"/>
           <w:rtl/>
         </w:rPr>
-        <w:t xml:space="preserve">, מטריצת בלבול </w:t>
-      </w:r>
-      <w:proofErr w:type="spellStart"/>
-      <w:r>
-        <w:rPr>
-          <w:rFonts w:hint="cs"/>
-          <w:sz w:val="24"/>
-          <w:szCs w:val="24"/>
-          <w:rtl/>
-        </w:rPr>
-        <w:t>וכו</w:t>
-      </w:r>
-      <w:proofErr w:type="spellEnd"/>
-      <w:r>
-        <w:rPr>
-          <w:rFonts w:hint="cs"/>
-          <w:sz w:val="24"/>
-          <w:szCs w:val="24"/>
-          <w:rtl/>
-        </w:rPr>
-        <w:t>'...)&gt;</w:t>
+        <w:t>, מטריצת בלבול וכו'...)&gt;</w:t>
       </w:r>
     </w:p>
     <w:p>
@@ -3161,29 +2931,8 @@
           <w:szCs w:val="24"/>
           <w:rtl/>
         </w:rPr>
-        <w:t xml:space="preserve">בכדי לשלוף מידע </w:t>
-      </w:r>
-      <w:proofErr w:type="spellStart"/>
-      <w:r>
-        <w:rPr>
-          <w:rFonts w:hint="cs"/>
-          <w:sz w:val="24"/>
-          <w:szCs w:val="24"/>
-          <w:rtl/>
-        </w:rPr>
-        <w:t>מטוויטר</w:t>
-      </w:r>
-      <w:proofErr w:type="spellEnd"/>
-      <w:r>
-        <w:rPr>
-          <w:rFonts w:hint="cs"/>
-          <w:sz w:val="24"/>
-          <w:szCs w:val="24"/>
-          <w:rtl/>
-        </w:rPr>
-        <w:t xml:space="preserve"> נשתמש בחבילה </w:t>
-      </w:r>
-      <w:proofErr w:type="spellStart"/>
+        <w:t xml:space="preserve">בכדי לשלוף מידע מטוויטר נשתמש בחבילה </w:t>
+      </w:r>
       <w:r>
         <w:rPr>
           <w:b/>
@@ -3193,35 +2942,14 @@
         </w:rPr>
         <w:t>tweepy</w:t>
       </w:r>
-      <w:proofErr w:type="spellEnd"/>
-      <w:r>
-        <w:rPr>
-          <w:rFonts w:hint="cs"/>
-          <w:sz w:val="24"/>
-          <w:szCs w:val="24"/>
-          <w:rtl/>
-        </w:rPr>
-        <w:t xml:space="preserve"> שמאפשרת לנו לעבוד עם הממשק של </w:t>
-      </w:r>
-      <w:proofErr w:type="spellStart"/>
-      <w:r>
-        <w:rPr>
-          <w:rFonts w:hint="cs"/>
-          <w:sz w:val="24"/>
-          <w:szCs w:val="24"/>
-          <w:rtl/>
-        </w:rPr>
-        <w:t>טוויטר</w:t>
-      </w:r>
-      <w:proofErr w:type="spellEnd"/>
-      <w:r>
-        <w:rPr>
-          <w:rFonts w:hint="cs"/>
-          <w:sz w:val="24"/>
-          <w:szCs w:val="24"/>
-          <w:rtl/>
-        </w:rPr>
-        <w:t xml:space="preserve"> ולהוריד ממנו את המידע הרלוונטי.</w:t>
+      <w:r>
+        <w:rPr>
+          <w:rFonts w:hint="cs"/>
+          <w:sz w:val="24"/>
+          <w:szCs w:val="24"/>
+          <w:rtl/>
+        </w:rPr>
+        <w:t xml:space="preserve"> שמאפשרת לנו לעבוד עם הממשק של טוויטר ולהוריד ממנו את המידע הרלוונטי.</w:t>
       </w:r>
       <w:r>
         <w:rPr>
@@ -3258,7 +2986,6 @@
         </w:rPr>
         <w:t xml:space="preserve"> של </w:t>
       </w:r>
-      <w:proofErr w:type="spellStart"/>
       <w:r>
         <w:rPr>
           <w:b/>
@@ -3268,35 +2995,14 @@
         </w:rPr>
         <w:t>gensim</w:t>
       </w:r>
-      <w:proofErr w:type="spellEnd"/>
-      <w:r>
-        <w:rPr>
-          <w:rFonts w:hint="cs"/>
-          <w:sz w:val="24"/>
-          <w:szCs w:val="24"/>
-          <w:rtl/>
-        </w:rPr>
-        <w:t xml:space="preserve"> בכדי ליצור קידוד של מילים </w:t>
-      </w:r>
-      <w:proofErr w:type="spellStart"/>
-      <w:r>
-        <w:rPr>
-          <w:rFonts w:hint="cs"/>
-          <w:sz w:val="24"/>
-          <w:szCs w:val="24"/>
-          <w:rtl/>
-        </w:rPr>
-        <w:t>לוקטורים</w:t>
-      </w:r>
-      <w:proofErr w:type="spellEnd"/>
-      <w:r>
-        <w:rPr>
-          <w:rFonts w:hint="cs"/>
-          <w:sz w:val="24"/>
-          <w:szCs w:val="24"/>
-          <w:rtl/>
-        </w:rPr>
-        <w:t>.</w:t>
+      <w:r>
+        <w:rPr>
+          <w:rFonts w:hint="cs"/>
+          <w:sz w:val="24"/>
+          <w:szCs w:val="24"/>
+          <w:rtl/>
+        </w:rPr>
+        <w:t xml:space="preserve"> בכדי ליצור קידוד של מילים לוקטורים.</w:t>
       </w:r>
       <w:r>
         <w:rPr>
@@ -3333,7 +3039,6 @@
         </w:rPr>
         <w:t xml:space="preserve"> בכדי להשיג הקשר לאירועים וב-</w:t>
       </w:r>
-      <w:proofErr w:type="spellStart"/>
       <w:r>
         <w:rPr>
           <w:b/>
@@ -3343,7 +3048,6 @@
         </w:rPr>
         <w:t>wikidata</w:t>
       </w:r>
-      <w:proofErr w:type="spellEnd"/>
       <w:r>
         <w:rPr>
           <w:rFonts w:hint="cs"/>
@@ -3370,7 +3074,6 @@
         </w:rPr>
         <w:t>נשתמש ב-</w:t>
       </w:r>
-      <w:proofErr w:type="spellStart"/>
       <w:r>
         <w:rPr>
           <w:b/>
@@ -3378,9 +3081,17 @@
           <w:sz w:val="24"/>
           <w:szCs w:val="24"/>
         </w:rPr>
-        <w:t>scikit</w:t>
-      </w:r>
-      <w:proofErr w:type="spellEnd"/>
+        <w:t>scikit-learn</w:t>
+      </w:r>
+      <w:r>
+        <w:rPr>
+          <w:rFonts w:hint="cs"/>
+          <w:sz w:val="24"/>
+          <w:szCs w:val="24"/>
+          <w:rtl/>
+        </w:rPr>
+        <w:t xml:space="preserve"> בשביל דברים כלליים של למידה ומסווגים פשוטים וב-</w:t>
+      </w:r>
       <w:r>
         <w:rPr>
           <w:b/>
@@ -3388,39 +3099,65 @@
           <w:sz w:val="24"/>
           <w:szCs w:val="24"/>
         </w:rPr>
-        <w:t>-learn</w:t>
-      </w:r>
-      <w:r>
-        <w:rPr>
-          <w:rFonts w:hint="cs"/>
-          <w:sz w:val="24"/>
-          <w:szCs w:val="24"/>
-          <w:rtl/>
-        </w:rPr>
-        <w:t xml:space="preserve"> בשביל דברים כלליים של למידה ומסווגים פשוטים וב-</w:t>
-      </w:r>
-      <w:proofErr w:type="spellStart"/>
-      <w:r>
-        <w:rPr>
+        <w:t>pytorch</w:t>
+      </w:r>
+      <w:r>
+        <w:rPr>
+          <w:rFonts w:hint="cs"/>
+          <w:sz w:val="24"/>
+          <w:szCs w:val="24"/>
+          <w:rtl/>
+        </w:rPr>
+        <w:t xml:space="preserve"> בכדי לבנות מסווג מורכב יותר.</w:t>
+      </w:r>
+    </w:p>
+    <w:p>
+      <w:pPr>
+        <w:rPr>
+          <w:sz w:val="24"/>
+          <w:szCs w:val="24"/>
+        </w:rPr>
+      </w:pPr>
+    </w:p>
+    <w:p>
+      <w:pPr>
+        <w:rPr>
+          <w:sz w:val="24"/>
+          <w:szCs w:val="24"/>
+        </w:rPr>
+      </w:pPr>
+      <w:r>
+        <w:rPr>
+          <w:rFonts w:hint="cs"/>
           <w:b/>
           <w:bCs/>
           <w:sz w:val="24"/>
           <w:szCs w:val="24"/>
-        </w:rPr>
-        <w:t>pytorch</w:t>
-      </w:r>
-      <w:proofErr w:type="spellEnd"/>
-      <w:r>
-        <w:rPr>
-          <w:rFonts w:hint="cs"/>
-          <w:sz w:val="24"/>
-          <w:szCs w:val="24"/>
-          <w:rtl/>
-        </w:rPr>
-        <w:t xml:space="preserve"> בכדי לבנות מסווג מורכב יותר.</w:t>
-      </w:r>
-    </w:p>
-    <w:p/>
+          <w:u w:val="single"/>
+          <w:rtl/>
+        </w:rPr>
+        <w:t>סיכום:</w:t>
+      </w:r>
+      <w:r>
+        <w:rPr>
+          <w:sz w:val="24"/>
+          <w:szCs w:val="24"/>
+          <w:rtl/>
+        </w:rPr>
+        <w:br/>
+      </w:r>
+      <w:r>
+        <w:rPr>
+          <w:rFonts w:hint="cs"/>
+          <w:sz w:val="24"/>
+          <w:szCs w:val="24"/>
+          <w:rtl/>
+        </w:rPr>
+        <w:t>&lt;סיכום&gt;</w:t>
+      </w:r>
+      <w:bookmarkStart w:id="0" w:name="_GoBack"/>
+      <w:bookmarkEnd w:id="0"/>
+    </w:p>
     <w:sectPr>
       <w:pgSz w:w="11906" w:h="16838"/>
       <w:pgMar w:top="1440" w:right="1440" w:bottom="1440" w:left="1440" w:header="708" w:footer="708" w:gutter="0"/>

</xml_diff>